<commit_message>
F2LREF Test Case Run Completed
</commit_message>
<xml_diff>
--- a/misc/Testing Scripts/QA/QA.RunCasesInsturctions.docx
+++ b/misc/Testing Scripts/QA/QA.RunCasesInsturctions.docx
@@ -35,10 +35,7 @@
         </w:numPr>
       </w:pPr>
       <w:r>
-        <w:t xml:space="preserve">Run the </w:t>
-      </w:r>
-      <w:r>
-        <w:t>“</w:t>
+        <w:t>Run the “</w:t>
       </w:r>
       <w:r>
         <w:rPr>
@@ -54,22 +51,7 @@
         <w:t>\misc\Testing Scripts\Helper Scripts\SQL Server</w:t>
       </w:r>
       <w:r>
-        <w:t>” folder</w:t>
-      </w:r>
-      <w:r>
-        <w:t xml:space="preserve"> to update the </w:t>
-      </w:r>
-      <w:r>
-        <w:t xml:space="preserve">following values for SYS_PARAM_ID 5 (Host Settings) in </w:t>
-      </w:r>
-      <w:r>
-        <w:t>the</w:t>
-      </w:r>
-      <w:r>
-        <w:t xml:space="preserve"> ECMPS_AUX.dbo.SYSTEM_PARAMETER</w:t>
-      </w:r>
-      <w:r>
-        <w:t xml:space="preserve"> table. </w:t>
+        <w:t xml:space="preserve">” folder to update the following values for SYS_PARAM_ID 5 (Host Settings) in the ECMPS_AUX.dbo.SYSTEM_PARAMETER table. </w:t>
       </w:r>
     </w:p>
     <w:p>
@@ -239,28 +221,49 @@
         </w:numPr>
       </w:pPr>
       <w:r>
+        <w:t>Produce uncreated script generation table functions for each table for the target test type.</w:t>
+      </w:r>
+    </w:p>
+    <w:p>
+      <w:pPr>
+        <w:pStyle w:val="ListParagraph"/>
+        <w:numPr>
+          <w:ilvl w:val="2"/>
+          <w:numId w:val="1"/>
+        </w:numPr>
+      </w:pPr>
+      <w:r>
         <w:t xml:space="preserve">Update the </w:t>
       </w:r>
       <w:r>
         <w:t>ScriptGenerationHelper</w:t>
       </w:r>
       <w:r>
-        <w:t>.sql”</w:t>
-      </w:r>
-      <w:r>
-        <w:t xml:space="preserve"> script </w:t>
-      </w:r>
-      <w:r>
-        <w:t>in the “</w:t>
+        <w:t>.sql” script in the “</w:t>
       </w:r>
       <w:r>
         <w:t>\misc\Testing Scripts\Helper Scripts\</w:t>
       </w:r>
       <w:r>
-        <w:t xml:space="preserve">Oracle” folder </w:t>
-      </w:r>
-      <w:r>
-        <w:t>to produce results for the tables containing data needed for the test cases.</w:t>
+        <w:t xml:space="preserve">Oracle” folder to produce results </w:t>
+      </w:r>
+      <w:r>
+        <w:t>each table</w:t>
+      </w:r>
+      <w:r>
+        <w:t>.</w:t>
+      </w:r>
+    </w:p>
+    <w:p>
+      <w:pPr>
+        <w:pStyle w:val="ListParagraph"/>
+        <w:numPr>
+          <w:ilvl w:val="2"/>
+          <w:numId w:val="1"/>
+        </w:numPr>
+      </w:pPr>
+      <w:r>
+        <w:t>Run the script and use it’s results to produce</w:t>
       </w:r>
     </w:p>
     <w:p>
@@ -278,22 +281,13 @@
         <w:t>ScriptGenerationHelper</w:t>
       </w:r>
       <w:r>
-        <w:t xml:space="preserve">.sql” in the </w:t>
-      </w:r>
-      <w:r>
-        <w:t>“</w:t>
+        <w:t>.sql” in the “</w:t>
       </w:r>
       <w:r>
         <w:t>\misc\Testing Scripts\Helper Scripts\</w:t>
       </w:r>
       <w:r>
-        <w:t>Oracle</w:t>
-      </w:r>
-      <w:r>
-        <w:t>” folder</w:t>
-      </w:r>
-      <w:r>
-        <w:t xml:space="preserve"> o</w:t>
+        <w:t>Oracle” folder o</w:t>
       </w:r>
       <w:r>
         <w:t>f</w:t>
@@ -301,6 +295,15 @@
       <w:r>
         <w:t xml:space="preserve"> an ECMPS 1.0 Host database.</w:t>
       </w:r>
+    </w:p>
+    <w:p>
+      <w:pPr>
+        <w:pStyle w:val="ListParagraph"/>
+        <w:numPr>
+          <w:ilvl w:val="1"/>
+          <w:numId w:val="1"/>
+        </w:numPr>
+      </w:pPr>
     </w:p>
     <w:p>
       <w:pPr>
@@ -765,7 +768,6 @@
         </w:numPr>
       </w:pPr>
       <w:r>
-        <w:lastRenderedPageBreak/>
         <w:t>Add to and Update Source Control</w:t>
       </w:r>
     </w:p>
@@ -850,10 +852,7 @@
         </w:numPr>
       </w:pPr>
       <w:r>
-        <w:t xml:space="preserve">Backup </w:t>
-      </w:r>
-      <w:r>
-        <w:t>ECMPS 1.0 Client DB</w:t>
+        <w:t>Backup ECMPS 1.0 Client DB</w:t>
       </w:r>
     </w:p>
     <w:sectPr>

</xml_diff>

<commit_message>
Online-Offline Calibration Test Case Evaluation
</commit_message>
<xml_diff>
--- a/misc/Testing Scripts/QA/QA.RunCasesInsturctions.docx
+++ b/misc/Testing Scripts/QA/QA.RunCasesInsturctions.docx
@@ -37,6 +37,7 @@
       <w:r>
         <w:t>Run the “</w:t>
       </w:r>
+      <w:proofErr w:type="spellStart"/>
       <w:r>
         <w:rPr>
           <w:b/>
@@ -44,14 +45,31 @@
         </w:rPr>
         <w:t>Update.SystemParameter.HostSettings.sql</w:t>
       </w:r>
+      <w:proofErr w:type="spellEnd"/>
       <w:r>
         <w:t>” in the “</w:t>
       </w:r>
       <w:r>
-        <w:t>\misc\Testing Scripts\Helper Scripts\SQL Server</w:t>
-      </w:r>
-      <w:r>
-        <w:t xml:space="preserve">” folder to update the following values for SYS_PARAM_ID 5 (Host Settings) in the ECMPS_AUX.dbo.SYSTEM_PARAMETER table. </w:t>
+        <w:t>\</w:t>
+      </w:r>
+      <w:proofErr w:type="spellStart"/>
+      <w:r>
+        <w:t>misc</w:t>
+      </w:r>
+      <w:proofErr w:type="spellEnd"/>
+      <w:r>
+        <w:t>\Testing Scripts\Helper Scripts\SQL Server</w:t>
+      </w:r>
+      <w:r>
+        <w:t xml:space="preserve">” folder to update the following values for SYS_PARAM_ID 5 (Host Settings) in the </w:t>
+      </w:r>
+      <w:proofErr w:type="spellStart"/>
+      <w:r>
+        <w:t>ECMPS_AUX.dbo.SYSTEM_PARAMETER</w:t>
+      </w:r>
+      <w:proofErr w:type="spellEnd"/>
+      <w:r>
+        <w:t xml:space="preserve"> table. </w:t>
       </w:r>
     </w:p>
     <w:p>
@@ -188,7 +206,45 @@
         </w:numPr>
       </w:pPr>
       <w:r>
-        <w:t>Open and save each evaluation report, using the following name format:</w:t>
+        <w:t>Open and save each evaluation report</w:t>
+      </w:r>
+      <w:r>
+        <w:t xml:space="preserve"> in repository folder “</w:t>
+      </w:r>
+      <w:proofErr w:type="spellStart"/>
+      <w:r>
+        <w:t>easey</w:t>
+      </w:r>
+      <w:proofErr w:type="spellEnd"/>
+      <w:r>
+        <w:t>-</w:t>
+      </w:r>
+      <w:proofErr w:type="spellStart"/>
+      <w:r>
+        <w:t>db</w:t>
+      </w:r>
+      <w:proofErr w:type="spellEnd"/>
+      <w:r>
+        <w:t>-scripts\</w:t>
+      </w:r>
+      <w:proofErr w:type="spellStart"/>
+      <w:r>
+        <w:t>misc</w:t>
+      </w:r>
+      <w:proofErr w:type="spellEnd"/>
+      <w:r>
+        <w:t>\Testing Scripts\QA\</w:t>
+      </w:r>
+      <w:proofErr w:type="spellStart"/>
+      <w:r>
+        <w:t>EvaluationReports</w:t>
+      </w:r>
+      <w:proofErr w:type="spellEnd"/>
+      <w:r>
+        <w:t>”</w:t>
+      </w:r>
+      <w:r>
+        <w:t>, using the following name format:</w:t>
       </w:r>
     </w:p>
     <w:p>
@@ -197,7 +253,20 @@
         <w:ind w:left="1440"/>
       </w:pPr>
       <w:r>
-        <w:t>“{Test Name}.EvaluationReport.Oris{ORIS Code}.{Locations underscore separated}.pdf”.</w:t>
+        <w:t>“{Test Name</w:t>
+      </w:r>
+      <w:proofErr w:type="gramStart"/>
+      <w:r>
+        <w:t>}.</w:t>
+      </w:r>
+      <w:proofErr w:type="spellStart"/>
+      <w:r>
+        <w:t>EvaluationReport.Oris</w:t>
+      </w:r>
+      <w:proofErr w:type="spellEnd"/>
+      <w:proofErr w:type="gramEnd"/>
+      <w:r>
+        <w:t>{ORIS Code}.{Locations underscore separated}.pdf”.</w:t>
       </w:r>
     </w:p>
     <w:p>
@@ -235,14 +304,27 @@
       <w:r>
         <w:t xml:space="preserve">Update the </w:t>
       </w:r>
+      <w:proofErr w:type="spellStart"/>
       <w:r>
         <w:t>ScriptGenerationHelper</w:t>
       </w:r>
       <w:r>
-        <w:t>.sql” script in the “</w:t>
-      </w:r>
-      <w:r>
-        <w:t>\misc\Testing Scripts\Helper Scripts\</w:t>
+        <w:t>.sql</w:t>
+      </w:r>
+      <w:proofErr w:type="spellEnd"/>
+      <w:r>
+        <w:t>” script in the “</w:t>
+      </w:r>
+      <w:r>
+        <w:t>\</w:t>
+      </w:r>
+      <w:proofErr w:type="spellStart"/>
+      <w:r>
+        <w:t>misc</w:t>
+      </w:r>
+      <w:proofErr w:type="spellEnd"/>
+      <w:r>
+        <w:t>\Testing Scripts\Helper Scripts\</w:t>
       </w:r>
       <w:r>
         <w:t xml:space="preserve">Oracle” folder to produce results </w:t>
@@ -263,7 +345,149 @@
         </w:numPr>
       </w:pPr>
       <w:r>
-        <w:t>Run the script and use it’s results to produce</w:t>
+        <w:t xml:space="preserve">Run the script and use </w:t>
+      </w:r>
+      <w:proofErr w:type="spellStart"/>
+      <w:r>
+        <w:t>it’s</w:t>
+      </w:r>
+      <w:proofErr w:type="spellEnd"/>
+      <w:r>
+        <w:t xml:space="preserve"> results to produce</w:t>
+      </w:r>
+      <w:r>
+        <w:t xml:space="preserve"> helper information to produce a table function to produce script lines for the target QA tables.</w:t>
+      </w:r>
+    </w:p>
+    <w:p>
+      <w:pPr>
+        <w:pStyle w:val="ListParagraph"/>
+        <w:numPr>
+          <w:ilvl w:val="3"/>
+          <w:numId w:val="1"/>
+        </w:numPr>
+      </w:pPr>
+      <w:r>
+        <w:t>Use an existing script as the template.</w:t>
+      </w:r>
+    </w:p>
+    <w:p>
+      <w:pPr>
+        <w:pStyle w:val="ListParagraph"/>
+        <w:numPr>
+          <w:ilvl w:val="2"/>
+          <w:numId w:val="1"/>
+        </w:numPr>
+      </w:pPr>
+      <w:r>
+        <w:t>Create the resulting table function.</w:t>
+      </w:r>
+    </w:p>
+    <w:p>
+      <w:pPr>
+        <w:pStyle w:val="ListParagraph"/>
+        <w:numPr>
+          <w:ilvl w:val="2"/>
+          <w:numId w:val="1"/>
+        </w:numPr>
+        <w:rPr>
+          <w:rFonts w:cstheme="minorHAnsi"/>
+        </w:rPr>
+      </w:pPr>
+      <w:r>
+        <w:t xml:space="preserve">Add </w:t>
+      </w:r>
+      <w:r>
+        <w:rPr>
+          <w:rFonts w:cstheme="minorHAnsi"/>
+        </w:rPr>
+        <w:t xml:space="preserve">a call to the </w:t>
+      </w:r>
+      <w:proofErr w:type="spellStart"/>
+      <w:r>
+        <w:rPr>
+          <w:rFonts w:ascii="Consolas" w:hAnsi="Consolas" w:cstheme="minorHAnsi"/>
+          <w:color w:val="000000"/>
+          <w:sz w:val="19"/>
+          <w:szCs w:val="19"/>
+        </w:rPr>
+        <w:t>SqlGenQa</w:t>
+      </w:r>
+      <w:r>
+        <w:rPr>
+          <w:rFonts w:ascii="Consolas" w:hAnsi="Consolas" w:cstheme="minorHAnsi"/>
+          <w:color w:val="808080"/>
+          <w:sz w:val="19"/>
+          <w:szCs w:val="19"/>
+        </w:rPr>
+        <w:t>.</w:t>
+      </w:r>
+      <w:r>
+        <w:rPr>
+          <w:rFonts w:ascii="Consolas" w:hAnsi="Consolas" w:cstheme="minorHAnsi"/>
+          <w:color w:val="000000"/>
+          <w:sz w:val="19"/>
+          <w:szCs w:val="19"/>
+        </w:rPr>
+        <w:t>PgQatInserts</w:t>
+      </w:r>
+      <w:proofErr w:type="spellEnd"/>
+      <w:r>
+        <w:rPr>
+          <w:rFonts w:cstheme="minorHAnsi"/>
+          <w:color w:val="000000"/>
+        </w:rPr>
+        <w:t xml:space="preserve"> table function for each created target table function.</w:t>
+      </w:r>
+    </w:p>
+    <w:p>
+      <w:pPr>
+        <w:pStyle w:val="ListParagraph"/>
+        <w:numPr>
+          <w:ilvl w:val="2"/>
+          <w:numId w:val="1"/>
+        </w:numPr>
+      </w:pPr>
+      <w:r>
+        <w:rPr>
+          <w:rFonts w:cstheme="minorHAnsi"/>
+        </w:rPr>
+        <w:t xml:space="preserve">Add the additional Test Type Code to the </w:t>
+      </w:r>
+      <w:proofErr w:type="spellStart"/>
+      <w:r>
+        <w:rPr>
+          <w:rFonts w:ascii="Consolas" w:hAnsi="Consolas" w:cs="Consolas"/>
+          <w:color w:val="000000"/>
+          <w:sz w:val="19"/>
+          <w:szCs w:val="19"/>
+        </w:rPr>
+        <w:t>SqlGenQa</w:t>
+      </w:r>
+      <w:r>
+        <w:rPr>
+          <w:rFonts w:ascii="Consolas" w:hAnsi="Consolas" w:cs="Consolas"/>
+          <w:color w:val="808080"/>
+          <w:sz w:val="19"/>
+          <w:szCs w:val="19"/>
+        </w:rPr>
+        <w:t>.</w:t>
+      </w:r>
+      <w:r>
+        <w:rPr>
+          <w:rFonts w:ascii="Consolas" w:hAnsi="Consolas" w:cs="Consolas"/>
+          <w:color w:val="000000"/>
+          <w:sz w:val="19"/>
+          <w:szCs w:val="19"/>
+        </w:rPr>
+        <w:t>PgQatInformation</w:t>
+      </w:r>
+      <w:proofErr w:type="spellEnd"/>
+      <w:r>
+        <w:rPr>
+          <w:rFonts w:cstheme="minorHAnsi"/>
+        </w:rPr>
+        <w:t xml:space="preserve"> table function.</w:t>
       </w:r>
     </w:p>
     <w:p>
@@ -275,25 +499,97 @@
         </w:numPr>
       </w:pPr>
       <w:r>
-        <w:t>Run the “</w:t>
-      </w:r>
-      <w:r>
-        <w:t>ScriptGenerationHelper</w:t>
-      </w:r>
-      <w:r>
-        <w:t>.sql” in the “</w:t>
-      </w:r>
-      <w:r>
-        <w:t>\misc\Testing Scripts\Helper Scripts\</w:t>
-      </w:r>
-      <w:r>
-        <w:t>Oracle” folder o</w:t>
-      </w:r>
-      <w:r>
-        <w:t>f</w:t>
-      </w:r>
-      <w:r>
-        <w:t xml:space="preserve"> an ECMPS 1.0 Host database.</w:t>
+        <w:t>Run script “</w:t>
+      </w:r>
+      <w:proofErr w:type="spellStart"/>
+      <w:r>
+        <w:t>ScriptGenerater.All.sql</w:t>
+      </w:r>
+      <w:proofErr w:type="spellEnd"/>
+      <w:r>
+        <w:t xml:space="preserve">” in the </w:t>
+      </w:r>
+      <w:r>
+        <w:t>“</w:t>
+      </w:r>
+      <w:r>
+        <w:t>\</w:t>
+      </w:r>
+      <w:proofErr w:type="spellStart"/>
+      <w:r>
+        <w:t>misc</w:t>
+      </w:r>
+      <w:proofErr w:type="spellEnd"/>
+      <w:r>
+        <w:t>\Testing Scripts\Helper Scripts\</w:t>
+      </w:r>
+      <w:r>
+        <w:t>Oracle” folder to produce</w:t>
+      </w:r>
+      <w:r>
+        <w:t xml:space="preserve"> the PostgreSQL script.</w:t>
+      </w:r>
+    </w:p>
+    <w:p>
+      <w:pPr>
+        <w:pStyle w:val="ListParagraph"/>
+        <w:numPr>
+          <w:ilvl w:val="2"/>
+          <w:numId w:val="1"/>
+        </w:numPr>
+      </w:pPr>
+      <w:r>
+        <w:t>Save data as a script in a test type specific folder at “</w:t>
+      </w:r>
+      <w:proofErr w:type="spellStart"/>
+      <w:r>
+        <w:t>misc</w:t>
+      </w:r>
+      <w:proofErr w:type="spellEnd"/>
+      <w:r>
+        <w:t>\Testing Scripts\QA\</w:t>
+      </w:r>
+      <w:proofErr w:type="spellStart"/>
+      <w:r>
+        <w:t>TestCaseScripts</w:t>
+      </w:r>
+      <w:proofErr w:type="spellEnd"/>
+      <w:r>
+        <w:t>”.</w:t>
+      </w:r>
+    </w:p>
+    <w:p>
+      <w:pPr>
+        <w:pStyle w:val="ListParagraph"/>
+        <w:numPr>
+          <w:ilvl w:val="3"/>
+          <w:numId w:val="1"/>
+        </w:numPr>
+      </w:pPr>
+      <w:r>
+        <w:t>Prefix script</w:t>
+      </w:r>
+      <w:r>
+        <w:t xml:space="preserve"> name</w:t>
+      </w:r>
+      <w:r>
+        <w:t xml:space="preserve"> with test type and end with </w:t>
+      </w:r>
+      <w:proofErr w:type="gramStart"/>
+      <w:r>
+        <w:t>“</w:t>
+      </w:r>
+      <w:r>
+        <w:t>.</w:t>
+      </w:r>
+      <w:proofErr w:type="spellStart"/>
+      <w:r>
+        <w:t>TestCaseScript.sql</w:t>
+      </w:r>
+      <w:proofErr w:type="spellEnd"/>
+      <w:proofErr w:type="gramEnd"/>
+      <w:r>
+        <w:t>”.</w:t>
       </w:r>
     </w:p>
     <w:p>
@@ -304,6 +600,63 @@
           <w:numId w:val="1"/>
         </w:numPr>
       </w:pPr>
+      <w:r>
+        <w:t>Scan the testcase workbook’s Testing Steps column for any MP changes needed for test cases.</w:t>
+      </w:r>
+    </w:p>
+    <w:p>
+      <w:pPr>
+        <w:pStyle w:val="ListParagraph"/>
+        <w:numPr>
+          <w:ilvl w:val="2"/>
+          <w:numId w:val="1"/>
+        </w:numPr>
+      </w:pPr>
+      <w:r>
+        <w:t xml:space="preserve">If any MP changes exists, create a script that makes the changes and save the script in the </w:t>
+      </w:r>
+      <w:proofErr w:type="spellStart"/>
+      <w:r>
+        <w:t>TestaseScripts</w:t>
+      </w:r>
+      <w:proofErr w:type="spellEnd"/>
+      <w:r>
+        <w:t xml:space="preserve"> folder for the test type.</w:t>
+      </w:r>
+    </w:p>
+    <w:p>
+      <w:pPr>
+        <w:pStyle w:val="ListParagraph"/>
+        <w:numPr>
+          <w:ilvl w:val="3"/>
+          <w:numId w:val="1"/>
+        </w:numPr>
+      </w:pPr>
+      <w:r>
+        <w:t xml:space="preserve">Prefix script name with test type and end with </w:t>
+      </w:r>
+      <w:proofErr w:type="gramStart"/>
+      <w:r>
+        <w:t>“</w:t>
+      </w:r>
+      <w:r>
+        <w:t>.</w:t>
+      </w:r>
+      <w:proofErr w:type="spellStart"/>
+      <w:r>
+        <w:t>TestCase</w:t>
+      </w:r>
+      <w:r>
+        <w:t>MpUpdates</w:t>
+      </w:r>
+      <w:r>
+        <w:t>.sql</w:t>
+      </w:r>
+      <w:proofErr w:type="spellEnd"/>
+      <w:proofErr w:type="gramEnd"/>
+      <w:r>
+        <w:t>”.</w:t>
+      </w:r>
     </w:p>
     <w:p>
       <w:pPr>
@@ -359,6 +712,7 @@
         </w:numPr>
       </w:pPr>
       <w:r>
+        <w:lastRenderedPageBreak/>
         <w:t>Use the following SQL Server script to get the MP and QAT command line parameters for the Check Engine Runner for ECMPS 2.0.</w:t>
       </w:r>
     </w:p>
@@ -452,6 +806,7 @@
                 <w:szCs w:val="16"/>
               </w:rPr>
             </w:pPr>
+            <w:proofErr w:type="gramStart"/>
             <w:r>
               <w:rPr>
                 <w:rFonts w:ascii="Courier New" w:hAnsi="Courier New" w:cs="Courier New"/>
@@ -460,6 +815,7 @@
               </w:rPr>
               <w:t>select  *</w:t>
             </w:r>
+            <w:proofErr w:type="gramEnd"/>
           </w:p>
           <w:p>
             <w:pPr>
@@ -475,7 +831,25 @@
                 <w:sz w:val="16"/>
                 <w:szCs w:val="16"/>
               </w:rPr>
-              <w:t xml:space="preserve">  from  [SYSTEM_PARAMETER]</w:t>
+              <w:t xml:space="preserve">  </w:t>
+            </w:r>
+            <w:proofErr w:type="gramStart"/>
+            <w:r>
+              <w:rPr>
+                <w:rFonts w:ascii="Courier New" w:hAnsi="Courier New" w:cs="Courier New"/>
+                <w:sz w:val="16"/>
+                <w:szCs w:val="16"/>
+              </w:rPr>
+              <w:t>from  [</w:t>
+            </w:r>
+            <w:proofErr w:type="gramEnd"/>
+            <w:r>
+              <w:rPr>
+                <w:rFonts w:ascii="Courier New" w:hAnsi="Courier New" w:cs="Courier New"/>
+                <w:sz w:val="16"/>
+                <w:szCs w:val="16"/>
+              </w:rPr>
+              <w:t>SYSTEM_PARAMETER]</w:t>
             </w:r>
           </w:p>
           <w:p>
@@ -492,7 +866,25 @@
                 <w:sz w:val="16"/>
                 <w:szCs w:val="16"/>
               </w:rPr>
-              <w:t xml:space="preserve"> where  [SYS_PARAM_ID] = 5</w:t>
+              <w:t xml:space="preserve"> </w:t>
+            </w:r>
+            <w:proofErr w:type="gramStart"/>
+            <w:r>
+              <w:rPr>
+                <w:rFonts w:ascii="Courier New" w:hAnsi="Courier New" w:cs="Courier New"/>
+                <w:sz w:val="16"/>
+                <w:szCs w:val="16"/>
+              </w:rPr>
+              <w:t>where  [</w:t>
+            </w:r>
+            <w:proofErr w:type="gramEnd"/>
+            <w:r>
+              <w:rPr>
+                <w:rFonts w:ascii="Courier New" w:hAnsi="Courier New" w:cs="Courier New"/>
+                <w:sz w:val="16"/>
+                <w:szCs w:val="16"/>
+              </w:rPr>
+              <w:t>SYS_PARAM_ID] = 5</w:t>
             </w:r>
           </w:p>
           <w:p>
@@ -526,7 +918,25 @@
                 <w:sz w:val="16"/>
                 <w:szCs w:val="16"/>
               </w:rPr>
-              <w:t xml:space="preserve">    by  [SYS_PARAM_ID]</w:t>
+              <w:t xml:space="preserve">    </w:t>
+            </w:r>
+            <w:proofErr w:type="gramStart"/>
+            <w:r>
+              <w:rPr>
+                <w:rFonts w:ascii="Courier New" w:hAnsi="Courier New" w:cs="Courier New"/>
+                <w:sz w:val="16"/>
+                <w:szCs w:val="16"/>
+              </w:rPr>
+              <w:t>by  [</w:t>
+            </w:r>
+            <w:proofErr w:type="gramEnd"/>
+            <w:r>
+              <w:rPr>
+                <w:rFonts w:ascii="Courier New" w:hAnsi="Courier New" w:cs="Courier New"/>
+                <w:sz w:val="16"/>
+                <w:szCs w:val="16"/>
+              </w:rPr>
+              <w:t>SYS_PARAM_ID]</w:t>
             </w:r>
           </w:p>
           <w:p>
@@ -546,13 +956,23 @@
                 <w:szCs w:val="16"/>
               </w:rPr>
             </w:pPr>
-            <w:r>
-              <w:rPr>
-                <w:rFonts w:ascii="Courier New" w:hAnsi="Courier New" w:cs="Courier New"/>
-                <w:sz w:val="16"/>
-                <w:szCs w:val="16"/>
-              </w:rPr>
-              <w:t>update  [SYSTEM_PARAMETER]</w:t>
+            <w:proofErr w:type="gramStart"/>
+            <w:r>
+              <w:rPr>
+                <w:rFonts w:ascii="Courier New" w:hAnsi="Courier New" w:cs="Courier New"/>
+                <w:sz w:val="16"/>
+                <w:szCs w:val="16"/>
+              </w:rPr>
+              <w:t>update  [</w:t>
+            </w:r>
+            <w:proofErr w:type="gramEnd"/>
+            <w:r>
+              <w:rPr>
+                <w:rFonts w:ascii="Courier New" w:hAnsi="Courier New" w:cs="Courier New"/>
+                <w:sz w:val="16"/>
+                <w:szCs w:val="16"/>
+              </w:rPr>
+              <w:t>SYSTEM_PARAMETER]</w:t>
             </w:r>
           </w:p>
           <w:p>
@@ -569,7 +989,25 @@
                 <w:sz w:val="16"/>
                 <w:szCs w:val="16"/>
               </w:rPr>
-              <w:t xml:space="preserve">   set  [PARAM_VALUE1] = 'localhost/ECMPS/DEV/',</w:t>
+              <w:t xml:space="preserve">   </w:t>
+            </w:r>
+            <w:proofErr w:type="gramStart"/>
+            <w:r>
+              <w:rPr>
+                <w:rFonts w:ascii="Courier New" w:hAnsi="Courier New" w:cs="Courier New"/>
+                <w:sz w:val="16"/>
+                <w:szCs w:val="16"/>
+              </w:rPr>
+              <w:t>set  [</w:t>
+            </w:r>
+            <w:proofErr w:type="gramEnd"/>
+            <w:r>
+              <w:rPr>
+                <w:rFonts w:ascii="Courier New" w:hAnsi="Courier New" w:cs="Courier New"/>
+                <w:sz w:val="16"/>
+                <w:szCs w:val="16"/>
+              </w:rPr>
+              <w:t>PARAM_VALUE1] = 'localhost/ECMPS/DEV/',</w:t>
             </w:r>
           </w:p>
           <w:p>
@@ -620,7 +1058,25 @@
                 <w:sz w:val="16"/>
                 <w:szCs w:val="16"/>
               </w:rPr>
-              <w:t xml:space="preserve"> where  [SYS_PARAM_ID] = 5</w:t>
+              <w:t xml:space="preserve"> </w:t>
+            </w:r>
+            <w:proofErr w:type="gramStart"/>
+            <w:r>
+              <w:rPr>
+                <w:rFonts w:ascii="Courier New" w:hAnsi="Courier New" w:cs="Courier New"/>
+                <w:sz w:val="16"/>
+                <w:szCs w:val="16"/>
+              </w:rPr>
+              <w:t>where  [</w:t>
+            </w:r>
+            <w:proofErr w:type="gramEnd"/>
+            <w:r>
+              <w:rPr>
+                <w:rFonts w:ascii="Courier New" w:hAnsi="Courier New" w:cs="Courier New"/>
+                <w:sz w:val="16"/>
+                <w:szCs w:val="16"/>
+              </w:rPr>
+              <w:t>SYS_PARAM_ID] = 5</w:t>
             </w:r>
           </w:p>
           <w:p>
@@ -640,6 +1096,7 @@
                 <w:szCs w:val="16"/>
               </w:rPr>
             </w:pPr>
+            <w:proofErr w:type="gramStart"/>
             <w:r>
               <w:rPr>
                 <w:rFonts w:ascii="Courier New" w:hAnsi="Courier New" w:cs="Courier New"/>
@@ -648,6 +1105,7 @@
               </w:rPr>
               <w:t>select  *</w:t>
             </w:r>
+            <w:proofErr w:type="gramEnd"/>
           </w:p>
           <w:p>
             <w:pPr>
@@ -663,7 +1121,25 @@
                 <w:sz w:val="16"/>
                 <w:szCs w:val="16"/>
               </w:rPr>
-              <w:t xml:space="preserve">  from  [SYSTEM_PARAMETER]</w:t>
+              <w:t xml:space="preserve">  </w:t>
+            </w:r>
+            <w:proofErr w:type="gramStart"/>
+            <w:r>
+              <w:rPr>
+                <w:rFonts w:ascii="Courier New" w:hAnsi="Courier New" w:cs="Courier New"/>
+                <w:sz w:val="16"/>
+                <w:szCs w:val="16"/>
+              </w:rPr>
+              <w:t>from  [</w:t>
+            </w:r>
+            <w:proofErr w:type="gramEnd"/>
+            <w:r>
+              <w:rPr>
+                <w:rFonts w:ascii="Courier New" w:hAnsi="Courier New" w:cs="Courier New"/>
+                <w:sz w:val="16"/>
+                <w:szCs w:val="16"/>
+              </w:rPr>
+              <w:t>SYSTEM_PARAMETER]</w:t>
             </w:r>
           </w:p>
           <w:p>
@@ -680,7 +1156,25 @@
                 <w:sz w:val="16"/>
                 <w:szCs w:val="16"/>
               </w:rPr>
-              <w:t xml:space="preserve"> where  [SYS_PARAM_ID] = 5</w:t>
+              <w:t xml:space="preserve"> </w:t>
+            </w:r>
+            <w:proofErr w:type="gramStart"/>
+            <w:r>
+              <w:rPr>
+                <w:rFonts w:ascii="Courier New" w:hAnsi="Courier New" w:cs="Courier New"/>
+                <w:sz w:val="16"/>
+                <w:szCs w:val="16"/>
+              </w:rPr>
+              <w:t>where  [</w:t>
+            </w:r>
+            <w:proofErr w:type="gramEnd"/>
+            <w:r>
+              <w:rPr>
+                <w:rFonts w:ascii="Courier New" w:hAnsi="Courier New" w:cs="Courier New"/>
+                <w:sz w:val="16"/>
+                <w:szCs w:val="16"/>
+              </w:rPr>
+              <w:t>SYS_PARAM_ID] = 5</w:t>
             </w:r>
           </w:p>
           <w:p>
@@ -714,7 +1208,25 @@
                 <w:sz w:val="16"/>
                 <w:szCs w:val="16"/>
               </w:rPr>
-              <w:t xml:space="preserve">    by  [SYS_PARAM_ID]</w:t>
+              <w:t xml:space="preserve">    </w:t>
+            </w:r>
+            <w:proofErr w:type="gramStart"/>
+            <w:r>
+              <w:rPr>
+                <w:rFonts w:ascii="Courier New" w:hAnsi="Courier New" w:cs="Courier New"/>
+                <w:sz w:val="16"/>
+                <w:szCs w:val="16"/>
+              </w:rPr>
+              <w:t>by  [</w:t>
+            </w:r>
+            <w:proofErr w:type="gramEnd"/>
+            <w:r>
+              <w:rPr>
+                <w:rFonts w:ascii="Courier New" w:hAnsi="Courier New" w:cs="Courier New"/>
+                <w:sz w:val="16"/>
+                <w:szCs w:val="16"/>
+              </w:rPr>
+              <w:t>SYS_PARAM_ID]</w:t>
             </w:r>
           </w:p>
           <w:p>
@@ -901,7 +1413,7 @@
         <w:ind w:left="2160" w:hanging="180"/>
       </w:pPr>
     </w:lvl>
-    <w:lvl w:ilvl="3" w:tplc="0409000F" w:tentative="1">
+    <w:lvl w:ilvl="3" w:tplc="0409000F">
       <w:start w:val="1"/>
       <w:numFmt w:val="decimal"/>
       <w:lvlText w:val="%4."/>

</xml_diff>